<commit_message>
After second submit to WebCAT
</commit_message>
<xml_diff>
--- a/BlackBoxTestPlan.docx
+++ b/BlackBoxTestPlan.docx
@@ -8,7 +8,7 @@
           <w:bottom w:val="single" w:sz="6" w:space="1" w:color="auto"/>
         </w:pBdr>
         <w:rPr>
-          <w:rFonts w:ascii="Calibri" w:hAnsi="Calibri"/>
+          <w:rFonts w:asciiTheme="majorHAnsi" w:hAnsiTheme="majorHAnsi"/>
           <w:b/>
           <w:sz w:val="28"/>
           <w:szCs w:val="28"/>
@@ -16,7 +16,7 @@
       </w:pPr>
       <w:r>
         <w:rPr>
-          <w:rFonts w:ascii="Calibri" w:hAnsi="Calibri"/>
+          <w:rFonts w:asciiTheme="majorHAnsi" w:hAnsiTheme="majorHAnsi"/>
           <w:b/>
           <w:sz w:val="28"/>
           <w:szCs w:val="28"/>
@@ -25,7 +25,7 @@
       </w:r>
       <w:r>
         <w:rPr>
-          <w:rFonts w:ascii="Calibri" w:hAnsi="Calibri"/>
+          <w:rFonts w:asciiTheme="majorHAnsi" w:hAnsiTheme="majorHAnsi"/>
           <w:b/>
           <w:sz w:val="28"/>
           <w:szCs w:val="28"/>
@@ -36,7 +36,7 @@
     <w:p>
       <w:pPr>
         <w:rPr>
-          <w:rFonts w:ascii="Calibri" w:hAnsi="Calibri"/>
+          <w:rFonts w:asciiTheme="majorHAnsi" w:hAnsiTheme="majorHAnsi"/>
           <w:b/>
           <w:sz w:val="28"/>
           <w:szCs w:val="28"/>
@@ -46,14 +46,14 @@
     <w:p>
       <w:pPr>
         <w:rPr>
-          <w:rFonts w:ascii="Calibri" w:hAnsi="Calibri"/>
+          <w:rFonts w:asciiTheme="majorHAnsi" w:hAnsiTheme="majorHAnsi"/>
           <w:b/>
           <w:sz w:val="20"/>
         </w:rPr>
       </w:pPr>
       <w:r>
         <w:rPr>
-          <w:rFonts w:ascii="Calibri" w:hAnsi="Calibri"/>
+          <w:rFonts w:asciiTheme="majorHAnsi" w:hAnsiTheme="majorHAnsi"/>
           <w:b/>
           <w:sz w:val="20"/>
         </w:rPr>
@@ -61,17 +61,25 @@
       </w:r>
       <w:r>
         <w:rPr>
-          <w:rFonts w:ascii="Calibri" w:hAnsi="Calibri"/>
+          <w:rFonts w:asciiTheme="majorHAnsi" w:hAnsiTheme="majorHAnsi"/>
           <w:b/>
           <w:sz w:val="20"/>
         </w:rPr>
-        <w:t xml:space="preserve"> 16 September 2011</w:t>
+        <w:t xml:space="preserve"> 19</w:t>
+      </w:r>
+      <w:r>
+        <w:rPr>
+          <w:rFonts w:asciiTheme="majorHAnsi" w:hAnsiTheme="majorHAnsi"/>
+          <w:b/>
+          <w:sz w:val="20"/>
+        </w:rPr>
+        <w:t xml:space="preserve"> September 2011</w:t>
       </w:r>
     </w:p>
     <w:p>
       <w:pPr>
         <w:rPr>
-          <w:rFonts w:ascii="Calibri" w:hAnsi="Calibri"/>
+          <w:rFonts w:asciiTheme="majorHAnsi" w:hAnsiTheme="majorHAnsi"/>
           <w:b/>
           <w:sz w:val="20"/>
         </w:rPr>
@@ -80,14 +88,14 @@
     <w:p>
       <w:pPr>
         <w:rPr>
-          <w:rFonts w:ascii="Calibri" w:hAnsi="Calibri"/>
+          <w:rFonts w:asciiTheme="majorHAnsi" w:hAnsiTheme="majorHAnsi"/>
           <w:b/>
           <w:sz w:val="20"/>
         </w:rPr>
       </w:pPr>
       <w:r>
         <w:rPr>
-          <w:rFonts w:ascii="Calibri" w:hAnsi="Calibri"/>
+          <w:rFonts w:asciiTheme="majorHAnsi" w:hAnsiTheme="majorHAnsi"/>
           <w:b/>
           <w:sz w:val="20"/>
         </w:rPr>
@@ -95,7 +103,7 @@
       </w:r>
       <w:r>
         <w:rPr>
-          <w:rFonts w:ascii="Calibri" w:hAnsi="Calibri"/>
+          <w:rFonts w:asciiTheme="majorHAnsi" w:hAnsiTheme="majorHAnsi"/>
           <w:b/>
           <w:sz w:val="20"/>
         </w:rPr>
@@ -108,7 +116,7 @@
           <w:bottom w:val="single" w:sz="6" w:space="1" w:color="auto"/>
         </w:pBdr>
         <w:rPr>
-          <w:rFonts w:ascii="Calibri" w:hAnsi="Calibri"/>
+          <w:rFonts w:asciiTheme="majorHAnsi" w:hAnsiTheme="majorHAnsi"/>
           <w:b/>
           <w:sz w:val="20"/>
         </w:rPr>
@@ -117,7 +125,7 @@
     <w:p>
       <w:pPr>
         <w:rPr>
-          <w:rFonts w:ascii="Calibri" w:hAnsi="Calibri"/>
+          <w:rFonts w:asciiTheme="majorHAnsi" w:hAnsiTheme="majorHAnsi"/>
           <w:b/>
           <w:sz w:val="20"/>
         </w:rPr>
@@ -126,60 +134,58 @@
     <w:p>
       <w:pPr>
         <w:rPr>
-          <w:rFonts w:ascii="Calibri" w:hAnsi="Calibri"/>
+          <w:rFonts w:asciiTheme="majorHAnsi" w:hAnsiTheme="majorHAnsi"/>
           <w:b/>
           <w:sz w:val="20"/>
         </w:rPr>
       </w:pPr>
       <w:r>
         <w:rPr>
-          <w:rFonts w:ascii="Calibri" w:hAnsi="Calibri"/>
+          <w:rFonts w:asciiTheme="majorHAnsi" w:hAnsiTheme="majorHAnsi"/>
           <w:b/>
           <w:sz w:val="20"/>
         </w:rPr>
-        <w:t>Introductio</w:t>
+        <w:t>Introduction</w:t>
       </w:r>
-      <w:r>
+    </w:p>
+    <w:p>
+      <w:pPr>
         <w:rPr>
-          <w:rFonts w:ascii="Calibri" w:hAnsi="Calibri"/>
+          <w:rFonts w:asciiTheme="majorHAnsi" w:hAnsiTheme="majorHAnsi"/>
           <w:b/>
           <w:sz w:val="20"/>
         </w:rPr>
-        <w:t>n</w:t>
-      </w:r>
+      </w:pPr>
     </w:p>
     <w:p>
       <w:pPr>
         <w:rPr>
-          <w:rFonts w:ascii="Calibri" w:hAnsi="Calibri"/>
-          <w:b/>
+          <w:rFonts w:asciiTheme="majorHAnsi" w:hAnsiTheme="majorHAnsi"/>
           <w:sz w:val="20"/>
         </w:rPr>
       </w:pPr>
-    </w:p>
-    <w:p>
-      <w:pPr>
-        <w:rPr>
-          <w:rFonts w:ascii="Calibri" w:hAnsi="Calibri"/>
-          <w:sz w:val="20"/>
-        </w:rPr>
-      </w:pPr>
       <w:r>
         <w:rPr>
-          <w:rFonts w:ascii="Calibri" w:hAnsi="Calibri"/>
+          <w:rFonts w:asciiTheme="majorHAnsi" w:hAnsiTheme="majorHAnsi"/>
           <w:sz w:val="20"/>
         </w:rPr>
         <w:t xml:space="preserve">Provide a brief overview of your black box test plan.  Describe </w:t>
       </w:r>
       <w:r>
         <w:rPr>
-          <w:rFonts w:ascii="Calibri" w:hAnsi="Calibri"/>
+          <w:rFonts w:asciiTheme="majorHAnsi" w:hAnsiTheme="majorHAnsi"/>
           <w:sz w:val="20"/>
         </w:rPr>
         <w:t>how you would start your application.</w:t>
       </w:r>
     </w:p>
-    <w:p/>
+    <w:p>
+      <w:pPr>
+        <w:rPr>
+          <w:rFonts w:asciiTheme="majorHAnsi" w:hAnsiTheme="majorHAnsi"/>
+        </w:rPr>
+      </w:pPr>
+    </w:p>
     <w:tbl>
       <w:tblPr>
         <w:tblW w:w="0" w:type="auto"/>
@@ -194,21 +200,21 @@
         <w:tblLook w:val="04A0" w:firstRow="1" w:lastRow="0" w:firstColumn="1" w:lastColumn="0" w:noHBand="0" w:noVBand="1"/>
       </w:tblPr>
       <w:tblGrid>
-        <w:gridCol w:w="1556"/>
-        <w:gridCol w:w="3588"/>
-        <w:gridCol w:w="2245"/>
-        <w:gridCol w:w="2187"/>
+        <w:gridCol w:w="1747"/>
+        <w:gridCol w:w="3517"/>
+        <w:gridCol w:w="2185"/>
+        <w:gridCol w:w="2127"/>
       </w:tblGrid>
       <w:tr>
         <w:tc>
           <w:tcPr>
-            <w:tcW w:w="1008" w:type="dxa"/>
+            <w:tcW w:w="1556" w:type="dxa"/>
             <w:shd w:val="clear" w:color="auto" w:fill="000000"/>
           </w:tcPr>
           <w:p>
             <w:pPr>
               <w:rPr>
-                <w:rFonts w:ascii="Calibri" w:hAnsi="Calibri"/>
+                <w:rFonts w:asciiTheme="majorHAnsi" w:hAnsiTheme="majorHAnsi"/>
                 <w:b/>
                 <w:bCs/>
                 <w:color w:val="FFFFFF"/>
@@ -216,7 +222,7 @@
             </w:pPr>
             <w:r>
               <w:rPr>
-                <w:rFonts w:ascii="Calibri" w:hAnsi="Calibri"/>
+                <w:rFonts w:asciiTheme="majorHAnsi" w:hAnsiTheme="majorHAnsi"/>
                 <w:b/>
                 <w:bCs/>
                 <w:color w:val="FFFFFF"/>
@@ -227,13 +233,13 @@
         </w:tc>
         <w:tc>
           <w:tcPr>
-            <w:tcW w:w="3780" w:type="dxa"/>
+            <w:tcW w:w="3588" w:type="dxa"/>
             <w:shd w:val="clear" w:color="auto" w:fill="000000"/>
           </w:tcPr>
           <w:p>
             <w:pPr>
               <w:rPr>
-                <w:rFonts w:ascii="Calibri" w:hAnsi="Calibri"/>
+                <w:rFonts w:asciiTheme="majorHAnsi" w:hAnsiTheme="majorHAnsi"/>
                 <w:b/>
                 <w:bCs/>
                 <w:color w:val="FFFFFF"/>
@@ -241,7 +247,7 @@
             </w:pPr>
             <w:r>
               <w:rPr>
-                <w:rFonts w:ascii="Calibri" w:hAnsi="Calibri"/>
+                <w:rFonts w:asciiTheme="majorHAnsi" w:hAnsiTheme="majorHAnsi"/>
                 <w:b/>
                 <w:bCs/>
                 <w:color w:val="FFFFFF"/>
@@ -250,7 +256,7 @@
             </w:r>
             <w:r>
               <w:rPr>
-                <w:rFonts w:ascii="Calibri" w:hAnsi="Calibri"/>
+                <w:rFonts w:asciiTheme="majorHAnsi" w:hAnsiTheme="majorHAnsi"/>
                 <w:b/>
                 <w:bCs/>
                 <w:color w:val="FFFFFF"/>
@@ -261,13 +267,13 @@
         </w:tc>
         <w:tc>
           <w:tcPr>
-            <w:tcW w:w="2394" w:type="dxa"/>
+            <w:tcW w:w="2245" w:type="dxa"/>
             <w:shd w:val="clear" w:color="auto" w:fill="000000"/>
           </w:tcPr>
           <w:p>
             <w:pPr>
               <w:rPr>
-                <w:rFonts w:ascii="Calibri" w:hAnsi="Calibri"/>
+                <w:rFonts w:asciiTheme="majorHAnsi" w:hAnsiTheme="majorHAnsi"/>
                 <w:b/>
                 <w:bCs/>
                 <w:color w:val="FFFFFF"/>
@@ -275,7 +281,7 @@
             </w:pPr>
             <w:r>
               <w:rPr>
-                <w:rFonts w:ascii="Calibri" w:hAnsi="Calibri"/>
+                <w:rFonts w:asciiTheme="majorHAnsi" w:hAnsiTheme="majorHAnsi"/>
                 <w:b/>
                 <w:bCs/>
                 <w:color w:val="FFFFFF"/>
@@ -286,13 +292,13 @@
         </w:tc>
         <w:tc>
           <w:tcPr>
-            <w:tcW w:w="2394" w:type="dxa"/>
+            <w:tcW w:w="2187" w:type="dxa"/>
             <w:shd w:val="clear" w:color="auto" w:fill="000000"/>
           </w:tcPr>
           <w:p>
             <w:pPr>
               <w:rPr>
-                <w:rFonts w:ascii="Calibri" w:hAnsi="Calibri"/>
+                <w:rFonts w:asciiTheme="majorHAnsi" w:hAnsiTheme="majorHAnsi"/>
                 <w:b/>
                 <w:bCs/>
                 <w:color w:val="FFFFFF"/>
@@ -300,7 +306,7 @@
             </w:pPr>
             <w:r>
               <w:rPr>
-                <w:rFonts w:ascii="Calibri" w:hAnsi="Calibri"/>
+                <w:rFonts w:asciiTheme="majorHAnsi" w:hAnsiTheme="majorHAnsi"/>
                 <w:b/>
                 <w:bCs/>
                 <w:color w:val="FFFFFF"/>
@@ -313,7 +319,7 @@
       <w:tr>
         <w:tc>
           <w:tcPr>
-            <w:tcW w:w="1008" w:type="dxa"/>
+            <w:tcW w:w="1556" w:type="dxa"/>
             <w:tcBorders>
               <w:top w:val="single" w:sz="8" w:space="0" w:color="000000"/>
               <w:left w:val="single" w:sz="8" w:space="0" w:color="000000"/>
@@ -323,37 +329,24 @@
           <w:p>
             <w:pPr>
               <w:rPr>
-                <w:rFonts w:ascii="Calibri" w:hAnsi="Calibri"/>
-                <w:b/>
-                <w:bCs/>
-              </w:rPr>
-            </w:pPr>
-            <w:r>
-              <w:rPr>
-                <w:rFonts w:ascii="Calibri" w:hAnsi="Calibri"/>
-                <w:bCs/>
-              </w:rPr>
-              <w:t>test</w:t>
-            </w:r>
-            <w:r>
-              <w:rPr>
-                <w:rFonts w:ascii="Calibri" w:hAnsi="Calibri"/>
-                <w:bCs/>
-              </w:rPr>
-              <w:t>CatchFire</w:t>
-            </w:r>
-            <w:r>
-              <w:rPr>
-                <w:rFonts w:ascii="Calibri" w:hAnsi="Calibri"/>
-                <w:bCs/>
-              </w:rPr>
-              <w:t>()</w:t>
-            </w:r>
-          </w:p>
-        </w:tc>
-        <w:tc>
-          <w:tcPr>
-            <w:tcW w:w="3780" w:type="dxa"/>
+                <w:rFonts w:asciiTheme="majorHAnsi" w:hAnsiTheme="majorHAnsi"/>
+                <w:b/>
+                <w:bCs/>
+              </w:rPr>
+            </w:pPr>
+            <w:r>
+              <w:rPr>
+                <w:rFonts w:asciiTheme="majorHAnsi" w:hAnsiTheme="majorHAnsi"/>
+                <w:b/>
+                <w:bCs/>
+              </w:rPr>
+              <w:t>testGetState()</w:t>
+            </w:r>
+          </w:p>
+        </w:tc>
+        <w:tc>
+          <w:tcPr>
+            <w:tcW w:w="3588" w:type="dxa"/>
             <w:tcBorders>
               <w:top w:val="single" w:sz="8" w:space="0" w:color="000000"/>
               <w:bottom w:val="single" w:sz="8" w:space="0" w:color="000000"/>
@@ -362,33 +355,20 @@
           <w:p>
             <w:pPr>
               <w:rPr>
-                <w:rFonts w:ascii="Calibri" w:hAnsi="Calibri"/>
-              </w:rPr>
-            </w:pPr>
-            <w:r>
-              <w:rPr>
-                <w:rFonts w:ascii="Calibri" w:hAnsi="Calibri"/>
-              </w:rPr>
-              <w:t>tree is not burnt</w:t>
-            </w:r>
-          </w:p>
-          <w:p>
-            <w:pPr>
-              <w:rPr>
-                <w:rFonts w:ascii="Calibri" w:hAnsi="Calibri"/>
-              </w:rPr>
-            </w:pPr>
-            <w:r>
-              <w:rPr>
-                <w:rFonts w:ascii="Calibri" w:hAnsi="Calibri"/>
-              </w:rPr>
-              <w:t>tree is adjacent to a burning tree</w:t>
-            </w:r>
-          </w:p>
-        </w:tc>
-        <w:tc>
-          <w:tcPr>
-            <w:tcW w:w="2394" w:type="dxa"/>
+                <w:rFonts w:asciiTheme="majorHAnsi" w:hAnsiTheme="majorHAnsi"/>
+              </w:rPr>
+            </w:pPr>
+            <w:r>
+              <w:rPr>
+                <w:rFonts w:asciiTheme="majorHAnsi" w:hAnsiTheme="majorHAnsi"/>
+              </w:rPr>
+              <w:t>Returns the state of the Cell object</w:t>
+            </w:r>
+          </w:p>
+        </w:tc>
+        <w:tc>
+          <w:tcPr>
+            <w:tcW w:w="2245" w:type="dxa"/>
             <w:tcBorders>
               <w:top w:val="single" w:sz="8" w:space="0" w:color="000000"/>
               <w:bottom w:val="single" w:sz="8" w:space="0" w:color="000000"/>
@@ -397,26 +377,20 @@
           <w:p>
             <w:pPr>
               <w:rPr>
-                <w:rFonts w:ascii="Calibri" w:hAnsi="Calibri"/>
-              </w:rPr>
-            </w:pPr>
-            <w:r>
-              <w:rPr>
-                <w:rFonts w:ascii="Calibri" w:hAnsi="Calibri"/>
-              </w:rPr>
-              <w:t>C</w:t>
-            </w:r>
-            <w:r>
-              <w:rPr>
-                <w:rFonts w:ascii="Calibri" w:hAnsi="Calibri"/>
-              </w:rPr>
-              <w:t xml:space="preserve">hange state of cell from 1 to 2 based on a 55% probibility </w:t>
-            </w:r>
-          </w:p>
-        </w:tc>
-        <w:tc>
-          <w:tcPr>
-            <w:tcW w:w="2394" w:type="dxa"/>
+                <w:rFonts w:asciiTheme="majorHAnsi" w:hAnsiTheme="majorHAnsi"/>
+              </w:rPr>
+            </w:pPr>
+            <w:r>
+              <w:rPr>
+                <w:rFonts w:asciiTheme="majorHAnsi" w:hAnsiTheme="majorHAnsi"/>
+              </w:rPr>
+              <w:t>The sent state when the Cell was instantiated</w:t>
+            </w:r>
+          </w:p>
+        </w:tc>
+        <w:tc>
+          <w:tcPr>
+            <w:tcW w:w="2187" w:type="dxa"/>
             <w:tcBorders>
               <w:top w:val="single" w:sz="8" w:space="0" w:color="000000"/>
               <w:bottom w:val="single" w:sz="8" w:space="0" w:color="000000"/>
@@ -426,16 +400,22 @@
           <w:p>
             <w:pPr>
               <w:rPr>
-                <w:rFonts w:ascii="Calibri" w:hAnsi="Calibri"/>
-              </w:rPr>
-            </w:pPr>
+                <w:rFonts w:asciiTheme="majorHAnsi" w:hAnsiTheme="majorHAnsi"/>
+              </w:rPr>
+            </w:pPr>
+            <w:r>
+              <w:rPr>
+                <w:rFonts w:asciiTheme="majorHAnsi" w:hAnsiTheme="majorHAnsi"/>
+              </w:rPr>
+              <w:t>Cell.EMPTY</w:t>
+            </w:r>
           </w:p>
         </w:tc>
       </w:tr>
       <w:tr>
         <w:tc>
           <w:tcPr>
-            <w:tcW w:w="1008" w:type="dxa"/>
+            <w:tcW w:w="1556" w:type="dxa"/>
             <w:tcBorders>
               <w:top w:val="single" w:sz="8" w:space="0" w:color="000000"/>
               <w:left w:val="single" w:sz="8" w:space="0" w:color="000000"/>
@@ -445,22 +425,24 @@
           <w:p>
             <w:pPr>
               <w:rPr>
-                <w:rFonts w:ascii="Calibri" w:hAnsi="Calibri"/>
-                <w:bCs/>
-              </w:rPr>
-            </w:pPr>
-            <w:r>
-              <w:rPr>
-                <w:rFonts w:ascii="Calibri" w:hAnsi="Calibri"/>
-                <w:bCs/>
-              </w:rPr>
-              <w:t>testBurnOut()</w:t>
-            </w:r>
-          </w:p>
-        </w:tc>
-        <w:tc>
-          <w:tcPr>
-            <w:tcW w:w="3780" w:type="dxa"/>
+                <w:rFonts w:asciiTheme="majorHAnsi" w:hAnsiTheme="majorHAnsi"/>
+                <w:b/>
+                <w:bCs/>
+              </w:rPr>
+            </w:pPr>
+            <w:r>
+              <w:rPr>
+                <w:rFonts w:asciiTheme="majorHAnsi" w:hAnsiTheme="majorHAnsi"/>
+                <w:b/>
+                <w:bCs/>
+              </w:rPr>
+              <w:t>testSetState()</w:t>
+            </w:r>
+          </w:p>
+        </w:tc>
+        <w:tc>
+          <w:tcPr>
+            <w:tcW w:w="3588" w:type="dxa"/>
             <w:tcBorders>
               <w:top w:val="single" w:sz="8" w:space="0" w:color="000000"/>
               <w:bottom w:val="single" w:sz="8" w:space="0" w:color="000000"/>
@@ -469,27 +451,20 @@
           <w:p>
             <w:pPr>
               <w:rPr>
-                <w:rFonts w:ascii="Calibri" w:hAnsi="Calibri"/>
-              </w:rPr>
-            </w:pPr>
-            <w:r>
-              <w:rPr>
-                <w:rFonts w:ascii="Calibri" w:hAnsi="Calibri"/>
-              </w:rPr>
-              <w:t>tree has been burning for 1 time period</w:t>
-            </w:r>
-          </w:p>
-          <w:p>
-            <w:pPr>
-              <w:rPr>
-                <w:rFonts w:ascii="Calibri" w:hAnsi="Calibri"/>
-              </w:rPr>
-            </w:pPr>
-          </w:p>
-        </w:tc>
-        <w:tc>
-          <w:tcPr>
-            <w:tcW w:w="2394" w:type="dxa"/>
+                <w:rFonts w:asciiTheme="majorHAnsi" w:hAnsiTheme="majorHAnsi"/>
+              </w:rPr>
+            </w:pPr>
+            <w:r>
+              <w:rPr>
+                <w:rFonts w:asciiTheme="majorHAnsi" w:hAnsiTheme="majorHAnsi"/>
+              </w:rPr>
+              <w:t>Sets the state of the Cell object</w:t>
+            </w:r>
+          </w:p>
+        </w:tc>
+        <w:tc>
+          <w:tcPr>
+            <w:tcW w:w="2245" w:type="dxa"/>
             <w:tcBorders>
               <w:top w:val="single" w:sz="8" w:space="0" w:color="000000"/>
               <w:bottom w:val="single" w:sz="8" w:space="0" w:color="000000"/>
@@ -498,20 +473,20 @@
           <w:p>
             <w:pPr>
               <w:rPr>
-                <w:rFonts w:ascii="Calibri" w:hAnsi="Calibri"/>
-              </w:rPr>
-            </w:pPr>
-            <w:r>
-              <w:rPr>
-                <w:rFonts w:ascii="Calibri" w:hAnsi="Calibri"/>
-              </w:rPr>
-              <w:t>Change state from 2 to 0 after one time period has passed when the tree was burning</w:t>
-            </w:r>
-          </w:p>
-        </w:tc>
-        <w:tc>
-          <w:tcPr>
-            <w:tcW w:w="2394" w:type="dxa"/>
+                <w:rFonts w:asciiTheme="majorHAnsi" w:hAnsiTheme="majorHAnsi"/>
+              </w:rPr>
+            </w:pPr>
+            <w:r>
+              <w:rPr>
+                <w:rFonts w:asciiTheme="majorHAnsi" w:hAnsiTheme="majorHAnsi"/>
+              </w:rPr>
+              <w:t>State should change to what we set it to</w:t>
+            </w:r>
+          </w:p>
+        </w:tc>
+        <w:tc>
+          <w:tcPr>
+            <w:tcW w:w="2187" w:type="dxa"/>
             <w:tcBorders>
               <w:top w:val="single" w:sz="8" w:space="0" w:color="000000"/>
               <w:bottom w:val="single" w:sz="8" w:space="0" w:color="000000"/>
@@ -521,16 +496,22 @@
           <w:p>
             <w:pPr>
               <w:rPr>
-                <w:rFonts w:ascii="Calibri" w:hAnsi="Calibri"/>
-              </w:rPr>
-            </w:pPr>
+                <w:rFonts w:asciiTheme="majorHAnsi" w:hAnsiTheme="majorHAnsi"/>
+              </w:rPr>
+            </w:pPr>
+            <w:r>
+              <w:rPr>
+                <w:rFonts w:asciiTheme="majorHAnsi" w:hAnsiTheme="majorHAnsi"/>
+              </w:rPr>
+              <w:t>Cell.TREE</w:t>
+            </w:r>
           </w:p>
         </w:tc>
       </w:tr>
       <w:tr>
         <w:tc>
           <w:tcPr>
-            <w:tcW w:w="1008" w:type="dxa"/>
+            <w:tcW w:w="1556" w:type="dxa"/>
             <w:tcBorders>
               <w:top w:val="single" w:sz="8" w:space="0" w:color="000000"/>
               <w:left w:val="single" w:sz="8" w:space="0" w:color="000000"/>
@@ -540,29 +521,24 @@
           <w:p>
             <w:pPr>
               <w:rPr>
-                <w:rFonts w:ascii="Calibri" w:hAnsi="Calibri"/>
-                <w:bCs/>
-              </w:rPr>
-            </w:pPr>
-            <w:r>
-              <w:rPr>
-                <w:rFonts w:ascii="Calibri" w:hAnsi="Calibri"/>
-                <w:bCs/>
-              </w:rPr>
-              <w:t>testGetState</w:t>
-            </w:r>
-            <w:r>
-              <w:rPr>
-                <w:rFonts w:ascii="Calibri" w:hAnsi="Calibri"/>
-                <w:bCs/>
-              </w:rPr>
-              <w:t>()</w:t>
-            </w:r>
-          </w:p>
-        </w:tc>
-        <w:tc>
-          <w:tcPr>
-            <w:tcW w:w="3780" w:type="dxa"/>
+                <w:rFonts w:asciiTheme="majorHAnsi" w:hAnsiTheme="majorHAnsi"/>
+                <w:b/>
+                <w:bCs/>
+              </w:rPr>
+            </w:pPr>
+            <w:r>
+              <w:rPr>
+                <w:rFonts w:asciiTheme="majorHAnsi" w:hAnsiTheme="majorHAnsi"/>
+                <w:b/>
+                <w:bCs/>
+              </w:rPr>
+              <w:t>testCopy()</w:t>
+            </w:r>
+          </w:p>
+        </w:tc>
+        <w:tc>
+          <w:tcPr>
+            <w:tcW w:w="3588" w:type="dxa"/>
             <w:tcBorders>
               <w:top w:val="single" w:sz="8" w:space="0" w:color="000000"/>
               <w:bottom w:val="single" w:sz="8" w:space="0" w:color="000000"/>
@@ -571,20 +547,20 @@
           <w:p>
             <w:pPr>
               <w:rPr>
-                <w:rFonts w:ascii="Calibri" w:hAnsi="Calibri"/>
-              </w:rPr>
-            </w:pPr>
-            <w:r>
-              <w:rPr>
-                <w:rFonts w:ascii="Calibri" w:hAnsi="Calibri"/>
-              </w:rPr>
-              <w:t>returns the state of the cell (burning, non-burning tree, or empty cell)</w:t>
-            </w:r>
-          </w:p>
-        </w:tc>
-        <w:tc>
-          <w:tcPr>
-            <w:tcW w:w="2394" w:type="dxa"/>
+                <w:rFonts w:asciiTheme="majorHAnsi" w:hAnsiTheme="majorHAnsi"/>
+              </w:rPr>
+            </w:pPr>
+            <w:r>
+              <w:rPr>
+                <w:rFonts w:asciiTheme="majorHAnsi" w:hAnsiTheme="majorHAnsi"/>
+              </w:rPr>
+              <w:t>Returns a copy of the Cell</w:t>
+            </w:r>
+          </w:p>
+        </w:tc>
+        <w:tc>
+          <w:tcPr>
+            <w:tcW w:w="2245" w:type="dxa"/>
             <w:tcBorders>
               <w:top w:val="single" w:sz="8" w:space="0" w:color="000000"/>
               <w:bottom w:val="single" w:sz="8" w:space="0" w:color="000000"/>
@@ -593,20 +569,20 @@
           <w:p>
             <w:pPr>
               <w:rPr>
-                <w:rFonts w:ascii="Calibri" w:hAnsi="Calibri"/>
-              </w:rPr>
-            </w:pPr>
-            <w:r>
-              <w:rPr>
-                <w:rFonts w:ascii="Calibri" w:hAnsi="Calibri"/>
-              </w:rPr>
-              <w:t>Integer 0-2</w:t>
-            </w:r>
-          </w:p>
-        </w:tc>
-        <w:tc>
-          <w:tcPr>
-            <w:tcW w:w="2394" w:type="dxa"/>
+                <w:rFonts w:asciiTheme="majorHAnsi" w:hAnsiTheme="majorHAnsi"/>
+              </w:rPr>
+            </w:pPr>
+            <w:r>
+              <w:rPr>
+                <w:rFonts w:asciiTheme="majorHAnsi" w:hAnsiTheme="majorHAnsi"/>
+              </w:rPr>
+              <w:t>A copied cell</w:t>
+            </w:r>
+          </w:p>
+        </w:tc>
+        <w:tc>
+          <w:tcPr>
+            <w:tcW w:w="2187" w:type="dxa"/>
             <w:tcBorders>
               <w:top w:val="single" w:sz="8" w:space="0" w:color="000000"/>
               <w:bottom w:val="single" w:sz="8" w:space="0" w:color="000000"/>
@@ -616,16 +592,22 @@
           <w:p>
             <w:pPr>
               <w:rPr>
-                <w:rFonts w:ascii="Calibri" w:hAnsi="Calibri"/>
-              </w:rPr>
-            </w:pPr>
+                <w:rFonts w:asciiTheme="majorHAnsi" w:hAnsiTheme="majorHAnsi"/>
+              </w:rPr>
+            </w:pPr>
+            <w:r>
+              <w:rPr>
+                <w:rFonts w:asciiTheme="majorHAnsi" w:hAnsiTheme="majorHAnsi"/>
+              </w:rPr>
+              <w:t>Cell c</w:t>
+            </w:r>
           </w:p>
         </w:tc>
       </w:tr>
       <w:tr>
         <w:tc>
           <w:tcPr>
-            <w:tcW w:w="1008" w:type="dxa"/>
+            <w:tcW w:w="1556" w:type="dxa"/>
             <w:tcBorders>
               <w:top w:val="single" w:sz="8" w:space="0" w:color="000000"/>
               <w:left w:val="single" w:sz="8" w:space="0" w:color="000000"/>
@@ -635,22 +617,24 @@
           <w:p>
             <w:pPr>
               <w:rPr>
-                <w:rFonts w:ascii="Calibri" w:hAnsi="Calibri"/>
-                <w:bCs/>
-              </w:rPr>
-            </w:pPr>
-            <w:r>
-              <w:rPr>
-                <w:rFonts w:ascii="Calibri" w:hAnsi="Calibri"/>
-                <w:bCs/>
-              </w:rPr>
-              <w:t>testIsCenter()</w:t>
-            </w:r>
-          </w:p>
-        </w:tc>
-        <w:tc>
-          <w:tcPr>
-            <w:tcW w:w="3780" w:type="dxa"/>
+                <w:rFonts w:asciiTheme="majorHAnsi" w:hAnsiTheme="majorHAnsi"/>
+                <w:b/>
+                <w:bCs/>
+              </w:rPr>
+            </w:pPr>
+            <w:r>
+              <w:rPr>
+                <w:rFonts w:asciiTheme="majorHAnsi" w:hAnsiTheme="majorHAnsi"/>
+                <w:b/>
+                <w:bCs/>
+              </w:rPr>
+              <w:t>testSpread()</w:t>
+            </w:r>
+          </w:p>
+        </w:tc>
+        <w:tc>
+          <w:tcPr>
+            <w:tcW w:w="3588" w:type="dxa"/>
             <w:tcBorders>
               <w:top w:val="single" w:sz="8" w:space="0" w:color="000000"/>
               <w:bottom w:val="single" w:sz="8" w:space="0" w:color="000000"/>
@@ -659,20 +643,20 @@
           <w:p>
             <w:pPr>
               <w:rPr>
-                <w:rFonts w:ascii="Calibri" w:hAnsi="Calibri"/>
-              </w:rPr>
-            </w:pPr>
-            <w:r>
-              <w:rPr>
-                <w:rFonts w:ascii="Calibri" w:hAnsi="Calibri"/>
-              </w:rPr>
-              <w:t>returns true/false based on the coordinates of the cell as to whether it is in the center of the grid</w:t>
-            </w:r>
-          </w:p>
-        </w:tc>
-        <w:tc>
-          <w:tcPr>
-            <w:tcW w:w="2394" w:type="dxa"/>
+                <w:rFonts w:asciiTheme="majorHAnsi" w:hAnsiTheme="majorHAnsi"/>
+              </w:rPr>
+            </w:pPr>
+            <w:r>
+              <w:rPr>
+                <w:rFonts w:asciiTheme="majorHAnsi" w:hAnsiTheme="majorHAnsi"/>
+              </w:rPr>
+              <w:t>Spreads fire based on 55% probability</w:t>
+            </w:r>
+          </w:p>
+        </w:tc>
+        <w:tc>
+          <w:tcPr>
+            <w:tcW w:w="2245" w:type="dxa"/>
             <w:tcBorders>
               <w:top w:val="single" w:sz="8" w:space="0" w:color="000000"/>
               <w:bottom w:val="single" w:sz="8" w:space="0" w:color="000000"/>
@@ -681,38 +665,20 @@
           <w:p>
             <w:pPr>
               <w:rPr>
-                <w:rFonts w:ascii="Calibri" w:hAnsi="Calibri"/>
-              </w:rPr>
-            </w:pPr>
-            <w:r>
-              <w:rPr>
-                <w:rFonts w:ascii="Calibri" w:hAnsi="Calibri"/>
-              </w:rPr>
-              <w:t>true</w:t>
-            </w:r>
-            <w:r>
-              <w:rPr>
-                <w:rFonts w:ascii="Calibri" w:hAnsi="Calibri"/>
-              </w:rPr>
-              <w:t xml:space="preserve"> if (S5,S5); </w:t>
-            </w:r>
-            <w:r>
-              <w:rPr>
-                <w:rFonts w:ascii="Calibri" w:hAnsi="Calibri"/>
-              </w:rPr>
-              <w:t>false</w:t>
-            </w:r>
-            <w:r>
-              <w:rPr>
-                <w:rFonts w:ascii="Calibri" w:hAnsi="Calibri"/>
-              </w:rPr>
-              <w:t xml:space="preserve"> otherwise</w:t>
-            </w:r>
-          </w:p>
-        </w:tc>
-        <w:tc>
-          <w:tcPr>
-            <w:tcW w:w="2394" w:type="dxa"/>
+                <w:rFonts w:asciiTheme="majorHAnsi" w:hAnsiTheme="majorHAnsi"/>
+              </w:rPr>
+            </w:pPr>
+            <w:r>
+              <w:rPr>
+                <w:rFonts w:asciiTheme="majorHAnsi" w:hAnsiTheme="majorHAnsi"/>
+              </w:rPr>
+              <w:t>Spreads within 10% margin of error of 55%</w:t>
+            </w:r>
+          </w:p>
+        </w:tc>
+        <w:tc>
+          <w:tcPr>
+            <w:tcW w:w="2187" w:type="dxa"/>
             <w:tcBorders>
               <w:top w:val="single" w:sz="8" w:space="0" w:color="000000"/>
               <w:bottom w:val="single" w:sz="8" w:space="0" w:color="000000"/>
@@ -722,16 +688,22 @@
           <w:p>
             <w:pPr>
               <w:rPr>
-                <w:rFonts w:ascii="Calibri" w:hAnsi="Calibri"/>
-              </w:rPr>
-            </w:pPr>
+                <w:rFonts w:asciiTheme="majorHAnsi" w:hAnsiTheme="majorHAnsi"/>
+              </w:rPr>
+            </w:pPr>
+            <w:r>
+              <w:rPr>
+                <w:rFonts w:asciiTheme="majorHAnsi" w:hAnsiTheme="majorHAnsi"/>
+              </w:rPr>
+              <w:t>Margin should be 45-65%</w:t>
+            </w:r>
           </w:p>
         </w:tc>
       </w:tr>
       <w:tr>
         <w:tc>
           <w:tcPr>
-            <w:tcW w:w="1008" w:type="dxa"/>
+            <w:tcW w:w="1556" w:type="dxa"/>
             <w:tcBorders>
               <w:top w:val="single" w:sz="8" w:space="0" w:color="000000"/>
               <w:left w:val="single" w:sz="8" w:space="0" w:color="000000"/>
@@ -741,29 +713,24 @@
           <w:p>
             <w:pPr>
               <w:rPr>
-                <w:rFonts w:ascii="Calibri" w:hAnsi="Calibri"/>
-                <w:bCs/>
-              </w:rPr>
-            </w:pPr>
-            <w:r>
-              <w:rPr>
-                <w:rFonts w:ascii="Calibri" w:hAnsi="Calibri"/>
-                <w:bCs/>
-              </w:rPr>
-              <w:t>testI</w:t>
-            </w:r>
-            <w:r>
-              <w:rPr>
-                <w:rFonts w:ascii="Calibri" w:hAnsi="Calibri"/>
-                <w:bCs/>
-              </w:rPr>
-              <w:t>sBoundry()</w:t>
-            </w:r>
-          </w:p>
-        </w:tc>
-        <w:tc>
-          <w:tcPr>
-            <w:tcW w:w="3780" w:type="dxa"/>
+                <w:rFonts w:asciiTheme="majorHAnsi" w:hAnsiTheme="majorHAnsi"/>
+                <w:b/>
+                <w:bCs/>
+              </w:rPr>
+            </w:pPr>
+            <w:r>
+              <w:rPr>
+                <w:rFonts w:asciiTheme="majorHAnsi" w:hAnsiTheme="majorHAnsi"/>
+                <w:b/>
+                <w:bCs/>
+              </w:rPr>
+              <w:t>testGetGrid()</w:t>
+            </w:r>
+          </w:p>
+        </w:tc>
+        <w:tc>
+          <w:tcPr>
+            <w:tcW w:w="3588" w:type="dxa"/>
             <w:tcBorders>
               <w:top w:val="single" w:sz="8" w:space="0" w:color="000000"/>
               <w:bottom w:val="single" w:sz="8" w:space="0" w:color="000000"/>
@@ -772,20 +739,20 @@
           <w:p>
             <w:pPr>
               <w:rPr>
-                <w:rFonts w:ascii="Calibri" w:hAnsi="Calibri"/>
-              </w:rPr>
-            </w:pPr>
-            <w:r>
-              <w:rPr>
-                <w:rFonts w:ascii="Calibri" w:hAnsi="Calibri"/>
-              </w:rPr>
-              <w:t>tell whether the tree is on the outside border of the grid</w:t>
-            </w:r>
-          </w:p>
-        </w:tc>
-        <w:tc>
-          <w:tcPr>
-            <w:tcW w:w="2394" w:type="dxa"/>
+                <w:rFonts w:asciiTheme="majorHAnsi" w:hAnsiTheme="majorHAnsi"/>
+              </w:rPr>
+            </w:pPr>
+            <w:r>
+              <w:rPr>
+                <w:rFonts w:asciiTheme="majorHAnsi" w:hAnsiTheme="majorHAnsi"/>
+              </w:rPr>
+              <w:t>Returns the 2D array of Cell objects</w:t>
+            </w:r>
+          </w:p>
+        </w:tc>
+        <w:tc>
+          <w:tcPr>
+            <w:tcW w:w="2245" w:type="dxa"/>
             <w:tcBorders>
               <w:top w:val="single" w:sz="8" w:space="0" w:color="000000"/>
               <w:bottom w:val="single" w:sz="8" w:space="0" w:color="000000"/>
@@ -794,20 +761,20 @@
           <w:p>
             <w:pPr>
               <w:rPr>
-                <w:rFonts w:ascii="Calibri" w:hAnsi="Calibri"/>
-              </w:rPr>
-            </w:pPr>
-            <w:r>
-              <w:rPr>
-                <w:rFonts w:ascii="Calibri" w:hAnsi="Calibri"/>
-              </w:rPr>
-              <w:t>true where (x,y) and x={0,10} and y={0,10}</w:t>
-            </w:r>
-          </w:p>
-        </w:tc>
-        <w:tc>
-          <w:tcPr>
-            <w:tcW w:w="2394" w:type="dxa"/>
+                <w:rFonts w:asciiTheme="majorHAnsi" w:hAnsiTheme="majorHAnsi"/>
+              </w:rPr>
+            </w:pPr>
+            <w:r>
+              <w:rPr>
+                <w:rFonts w:asciiTheme="majorHAnsi" w:hAnsiTheme="majorHAnsi"/>
+              </w:rPr>
+              <w:t>Cell cells[][]</w:t>
+            </w:r>
+          </w:p>
+        </w:tc>
+        <w:tc>
+          <w:tcPr>
+            <w:tcW w:w="2187" w:type="dxa"/>
             <w:tcBorders>
               <w:top w:val="single" w:sz="8" w:space="0" w:color="000000"/>
               <w:bottom w:val="single" w:sz="8" w:space="0" w:color="000000"/>
@@ -817,16 +784,22 @@
           <w:p>
             <w:pPr>
               <w:rPr>
-                <w:rFonts w:ascii="Calibri" w:hAnsi="Calibri"/>
-              </w:rPr>
-            </w:pPr>
+                <w:rFonts w:asciiTheme="majorHAnsi" w:hAnsiTheme="majorHAnsi"/>
+              </w:rPr>
+            </w:pPr>
+            <w:r>
+              <w:rPr>
+                <w:rFonts w:asciiTheme="majorHAnsi" w:hAnsiTheme="majorHAnsi"/>
+              </w:rPr>
+              <w:t>Cell cells[][]</w:t>
+            </w:r>
           </w:p>
         </w:tc>
       </w:tr>
       <w:tr>
         <w:tc>
           <w:tcPr>
-            <w:tcW w:w="1008" w:type="dxa"/>
+            <w:tcW w:w="1556" w:type="dxa"/>
             <w:tcBorders>
               <w:top w:val="single" w:sz="8" w:space="0" w:color="000000"/>
               <w:left w:val="single" w:sz="8" w:space="0" w:color="000000"/>
@@ -836,22 +809,24 @@
           <w:p>
             <w:pPr>
               <w:rPr>
-                <w:rFonts w:ascii="Calibri" w:hAnsi="Calibri"/>
-                <w:bCs/>
-              </w:rPr>
-            </w:pPr>
-            <w:r>
-              <w:rPr>
-                <w:rFonts w:ascii="Calibri" w:hAnsi="Calibri"/>
-                <w:bCs/>
-              </w:rPr>
-              <w:t>testGetLocation()</w:t>
-            </w:r>
-          </w:p>
-        </w:tc>
-        <w:tc>
-          <w:tcPr>
-            <w:tcW w:w="3780" w:type="dxa"/>
+                <w:rFonts w:asciiTheme="majorHAnsi" w:hAnsiTheme="majorHAnsi"/>
+                <w:b/>
+                <w:bCs/>
+              </w:rPr>
+            </w:pPr>
+            <w:r>
+              <w:rPr>
+                <w:rFonts w:asciiTheme="majorHAnsi" w:hAnsiTheme="majorHAnsi"/>
+                <w:b/>
+                <w:bCs/>
+              </w:rPr>
+              <w:t>testDone()</w:t>
+            </w:r>
+          </w:p>
+        </w:tc>
+        <w:tc>
+          <w:tcPr>
+            <w:tcW w:w="3588" w:type="dxa"/>
             <w:tcBorders>
               <w:top w:val="single" w:sz="8" w:space="0" w:color="000000"/>
               <w:bottom w:val="single" w:sz="8" w:space="0" w:color="000000"/>
@@ -860,20 +835,26 @@
           <w:p>
             <w:pPr>
               <w:rPr>
-                <w:rFonts w:ascii="Calibri" w:hAnsi="Calibri"/>
-              </w:rPr>
-            </w:pPr>
-            <w:r>
-              <w:rPr>
-                <w:rFonts w:ascii="Calibri" w:hAnsi="Calibri"/>
-              </w:rPr>
-              <w:t>returns a point of the cell's coordinates on the grid</w:t>
-            </w:r>
-          </w:p>
-        </w:tc>
-        <w:tc>
-          <w:tcPr>
-            <w:tcW w:w="2394" w:type="dxa"/>
+                <w:rFonts w:asciiTheme="majorHAnsi" w:hAnsiTheme="majorHAnsi"/>
+              </w:rPr>
+            </w:pPr>
+            <w:r>
+              <w:rPr>
+                <w:rFonts w:asciiTheme="majorHAnsi" w:hAnsiTheme="majorHAnsi"/>
+              </w:rPr>
+              <w:t>Returns</w:t>
+            </w:r>
+            <w:r>
+              <w:rPr>
+                <w:rFonts w:asciiTheme="majorHAnsi" w:hAnsiTheme="majorHAnsi"/>
+              </w:rPr>
+              <w:t xml:space="preserve"> whether any trees are still burning</w:t>
+            </w:r>
+          </w:p>
+        </w:tc>
+        <w:tc>
+          <w:tcPr>
+            <w:tcW w:w="2245" w:type="dxa"/>
             <w:tcBorders>
               <w:top w:val="single" w:sz="8" w:space="0" w:color="000000"/>
               <w:bottom w:val="single" w:sz="8" w:space="0" w:color="000000"/>
@@ -882,20 +863,20 @@
           <w:p>
             <w:pPr>
               <w:rPr>
-                <w:rFonts w:ascii="Calibri" w:hAnsi="Calibri"/>
-              </w:rPr>
-            </w:pPr>
-            <w:r>
-              <w:rPr>
-                <w:rFonts w:ascii="Calibri" w:hAnsi="Calibri"/>
-              </w:rPr>
-              <w:t>Point (x,y) where x=(0..10) and y=(0..10)</w:t>
-            </w:r>
-          </w:p>
-        </w:tc>
-        <w:tc>
-          <w:tcPr>
-            <w:tcW w:w="2394" w:type="dxa"/>
+                <w:rFonts w:asciiTheme="majorHAnsi" w:hAnsiTheme="majorHAnsi"/>
+              </w:rPr>
+            </w:pPr>
+            <w:r>
+              <w:rPr>
+                <w:rFonts w:asciiTheme="majorHAnsi" w:hAnsiTheme="majorHAnsi"/>
+              </w:rPr>
+              <w:t>When burning, not done; when empty or tree, done.</w:t>
+            </w:r>
+          </w:p>
+        </w:tc>
+        <w:tc>
+          <w:tcPr>
+            <w:tcW w:w="2187" w:type="dxa"/>
             <w:tcBorders>
               <w:top w:val="single" w:sz="8" w:space="0" w:color="000000"/>
               <w:bottom w:val="single" w:sz="8" w:space="0" w:color="000000"/>
@@ -905,16 +886,22 @@
           <w:p>
             <w:pPr>
               <w:rPr>
-                <w:rFonts w:ascii="Calibri" w:hAnsi="Calibri"/>
-              </w:rPr>
-            </w:pPr>
+                <w:rFonts w:asciiTheme="majorHAnsi" w:hAnsiTheme="majorHAnsi"/>
+              </w:rPr>
+            </w:pPr>
+            <w:r>
+              <w:rPr>
+                <w:rFonts w:asciiTheme="majorHAnsi" w:hAnsiTheme="majorHAnsi"/>
+              </w:rPr>
+              <w:t>When burning, not done; when empty or tree, done.</w:t>
+            </w:r>
           </w:p>
         </w:tc>
       </w:tr>
       <w:tr>
         <w:tc>
           <w:tcPr>
-            <w:tcW w:w="1008" w:type="dxa"/>
+            <w:tcW w:w="1556" w:type="dxa"/>
             <w:tcBorders>
               <w:top w:val="single" w:sz="8" w:space="0" w:color="000000"/>
               <w:left w:val="single" w:sz="8" w:space="0" w:color="000000"/>
@@ -924,22 +911,24 @@
           <w:p>
             <w:pPr>
               <w:rPr>
-                <w:rFonts w:ascii="Calibri" w:hAnsi="Calibri"/>
-                <w:bCs/>
-              </w:rPr>
-            </w:pPr>
-            <w:r>
-              <w:rPr>
-                <w:rFonts w:ascii="Calibri" w:hAnsi="Calibri"/>
-                <w:bCs/>
-              </w:rPr>
-              <w:t>testOnClick()</w:t>
-            </w:r>
-          </w:p>
-        </w:tc>
-        <w:tc>
-          <w:tcPr>
-            <w:tcW w:w="3780" w:type="dxa"/>
+                <w:rFonts w:asciiTheme="majorHAnsi" w:hAnsiTheme="majorHAnsi"/>
+                <w:b/>
+                <w:bCs/>
+              </w:rPr>
+            </w:pPr>
+            <w:r>
+              <w:rPr>
+                <w:rFonts w:asciiTheme="majorHAnsi" w:hAnsiTheme="majorHAnsi"/>
+                <w:b/>
+                <w:bCs/>
+              </w:rPr>
+              <w:t>testNextTimeStep()</w:t>
+            </w:r>
+          </w:p>
+        </w:tc>
+        <w:tc>
+          <w:tcPr>
+            <w:tcW w:w="3588" w:type="dxa"/>
             <w:tcBorders>
               <w:top w:val="single" w:sz="8" w:space="0" w:color="000000"/>
               <w:bottom w:val="single" w:sz="8" w:space="0" w:color="000000"/>
@@ -948,20 +937,20 @@
           <w:p>
             <w:pPr>
               <w:rPr>
-                <w:rFonts w:ascii="Calibri" w:hAnsi="Calibri"/>
-              </w:rPr>
-            </w:pPr>
-            <w:r>
-              <w:rPr>
-                <w:rFonts w:ascii="Calibri" w:hAnsi="Calibri"/>
-              </w:rPr>
-              <w:t>when a user clicks on a tree, the time will be incremented, and that tree will catch fire</w:t>
-            </w:r>
-          </w:p>
-        </w:tc>
-        <w:tc>
-          <w:tcPr>
-            <w:tcW w:w="2394" w:type="dxa"/>
+                <w:rFonts w:asciiTheme="majorHAnsi" w:hAnsiTheme="majorHAnsi"/>
+              </w:rPr>
+            </w:pPr>
+            <w:r>
+              <w:rPr>
+                <w:rFonts w:asciiTheme="majorHAnsi" w:hAnsiTheme="majorHAnsi"/>
+              </w:rPr>
+              <w:t>If burning, spread and burn out. Else, do nothing.</w:t>
+            </w:r>
+          </w:p>
+        </w:tc>
+        <w:tc>
+          <w:tcPr>
+            <w:tcW w:w="2245" w:type="dxa"/>
             <w:tcBorders>
               <w:top w:val="single" w:sz="8" w:space="0" w:color="000000"/>
               <w:bottom w:val="single" w:sz="8" w:space="0" w:color="000000"/>
@@ -970,20 +959,20 @@
           <w:p>
             <w:pPr>
               <w:rPr>
-                <w:rFonts w:ascii="Calibri" w:hAnsi="Calibri"/>
-              </w:rPr>
-            </w:pPr>
-            <w:r>
-              <w:rPr>
-                <w:rFonts w:ascii="Calibri" w:hAnsi="Calibri"/>
-              </w:rPr>
-              <w:t>gui will call catchFire, and the time will start incrementing until trees stop burning</w:t>
-            </w:r>
-          </w:p>
-        </w:tc>
-        <w:tc>
-          <w:tcPr>
-            <w:tcW w:w="2394" w:type="dxa"/>
+                <w:rFonts w:asciiTheme="majorHAnsi" w:hAnsiTheme="majorHAnsi"/>
+              </w:rPr>
+            </w:pPr>
+            <w:r>
+              <w:rPr>
+                <w:rFonts w:asciiTheme="majorHAnsi" w:hAnsiTheme="majorHAnsi"/>
+              </w:rPr>
+              <w:t>When made to burning, Cell spread and then burnt out.</w:t>
+            </w:r>
+          </w:p>
+        </w:tc>
+        <w:tc>
+          <w:tcPr>
+            <w:tcW w:w="2187" w:type="dxa"/>
             <w:tcBorders>
               <w:top w:val="single" w:sz="8" w:space="0" w:color="000000"/>
               <w:bottom w:val="single" w:sz="8" w:space="0" w:color="000000"/>
@@ -993,9 +982,15 @@
           <w:p>
             <w:pPr>
               <w:rPr>
-                <w:rFonts w:ascii="Calibri" w:hAnsi="Calibri"/>
-              </w:rPr>
-            </w:pPr>
+                <w:rFonts w:asciiTheme="majorHAnsi" w:hAnsiTheme="majorHAnsi"/>
+              </w:rPr>
+            </w:pPr>
+            <w:r>
+              <w:rPr>
+                <w:rFonts w:asciiTheme="majorHAnsi" w:hAnsiTheme="majorHAnsi"/>
+              </w:rPr>
+              <w:t>When made to burning, Cell spread and then burnt out.</w:t>
+            </w:r>
           </w:p>
         </w:tc>
       </w:tr>
@@ -1005,20 +1000,29 @@
         <w:pBdr>
           <w:bottom w:val="single" w:sz="6" w:space="1" w:color="auto"/>
         </w:pBdr>
+        <w:rPr>
+          <w:rFonts w:asciiTheme="majorHAnsi" w:hAnsiTheme="majorHAnsi"/>
+        </w:rPr>
       </w:pPr>
     </w:p>
-    <w:p/>
     <w:p>
       <w:pPr>
         <w:rPr>
-          <w:rFonts w:ascii="Calibri" w:hAnsi="Calibri"/>
+          <w:rFonts w:asciiTheme="majorHAnsi" w:hAnsiTheme="majorHAnsi"/>
+        </w:rPr>
+      </w:pPr>
+    </w:p>
+    <w:p>
+      <w:pPr>
+        <w:rPr>
+          <w:rFonts w:asciiTheme="majorHAnsi" w:hAnsiTheme="majorHAnsi"/>
           <w:b/>
           <w:sz w:val="20"/>
         </w:rPr>
       </w:pPr>
       <w:r>
         <w:rPr>
-          <w:rFonts w:ascii="Calibri" w:hAnsi="Calibri"/>
+          <w:rFonts w:asciiTheme="majorHAnsi" w:hAnsiTheme="majorHAnsi"/>
           <w:b/>
           <w:sz w:val="20"/>
         </w:rPr>
@@ -1028,7 +1032,7 @@
     <w:p>
       <w:pPr>
         <w:rPr>
-          <w:rFonts w:ascii="Calibri" w:hAnsi="Calibri"/>
+          <w:rFonts w:asciiTheme="majorHAnsi" w:hAnsiTheme="majorHAnsi"/>
           <w:b/>
           <w:sz w:val="20"/>
         </w:rPr>
@@ -1061,7 +1065,7 @@
           <w:p>
             <w:pPr>
               <w:rPr>
-                <w:rFonts w:ascii="Calibri" w:hAnsi="Calibri"/>
+                <w:rFonts w:asciiTheme="majorHAnsi" w:hAnsiTheme="majorHAnsi"/>
                 <w:b/>
                 <w:bCs/>
                 <w:color w:val="FFFFFF"/>
@@ -1070,7 +1074,7 @@
             </w:pPr>
             <w:r>
               <w:rPr>
-                <w:rFonts w:ascii="Calibri" w:hAnsi="Calibri"/>
+                <w:rFonts w:asciiTheme="majorHAnsi" w:hAnsiTheme="majorHAnsi"/>
                 <w:b/>
                 <w:bCs/>
                 <w:color w:val="FFFFFF"/>
@@ -1088,7 +1092,7 @@
           <w:p>
             <w:pPr>
               <w:rPr>
-                <w:rFonts w:ascii="Calibri" w:hAnsi="Calibri"/>
+                <w:rFonts w:asciiTheme="majorHAnsi" w:hAnsiTheme="majorHAnsi"/>
                 <w:b/>
                 <w:bCs/>
                 <w:color w:val="FFFFFF"/>
@@ -1097,7 +1101,7 @@
             </w:pPr>
             <w:r>
               <w:rPr>
-                <w:rFonts w:ascii="Calibri" w:hAnsi="Calibri"/>
+                <w:rFonts w:asciiTheme="majorHAnsi" w:hAnsiTheme="majorHAnsi"/>
                 <w:b/>
                 <w:bCs/>
                 <w:color w:val="FFFFFF"/>
@@ -1115,7 +1119,7 @@
           <w:p>
             <w:pPr>
               <w:rPr>
-                <w:rFonts w:ascii="Calibri" w:hAnsi="Calibri"/>
+                <w:rFonts w:asciiTheme="majorHAnsi" w:hAnsiTheme="majorHAnsi"/>
                 <w:b/>
                 <w:bCs/>
                 <w:color w:val="FFFFFF"/>
@@ -1124,7 +1128,7 @@
             </w:pPr>
             <w:r>
               <w:rPr>
-                <w:rFonts w:ascii="Calibri" w:hAnsi="Calibri"/>
+                <w:rFonts w:asciiTheme="majorHAnsi" w:hAnsiTheme="majorHAnsi"/>
                 <w:b/>
                 <w:bCs/>
                 <w:color w:val="FFFFFF"/>
@@ -1143,7 +1147,7 @@
           <w:p>
             <w:pPr>
               <w:rPr>
-                <w:rFonts w:ascii="Calibri" w:hAnsi="Calibri"/>
+                <w:rFonts w:asciiTheme="majorHAnsi" w:hAnsiTheme="majorHAnsi"/>
                 <w:b/>
                 <w:bCs/>
                 <w:sz w:val="20"/>
@@ -1151,7 +1155,7 @@
             </w:pPr>
             <w:r>
               <w:rPr>
-                <w:rFonts w:ascii="Calibri" w:hAnsi="Calibri"/>
+                <w:rFonts w:asciiTheme="majorHAnsi" w:hAnsiTheme="majorHAnsi"/>
                 <w:b/>
                 <w:bCs/>
                 <w:sz w:val="20"/>
@@ -1167,13 +1171,13 @@
           <w:p>
             <w:pPr>
               <w:rPr>
-                <w:rFonts w:ascii="Calibri" w:hAnsi="Calibri"/>
+                <w:rFonts w:asciiTheme="majorHAnsi" w:hAnsiTheme="majorHAnsi"/>
                 <w:sz w:val="20"/>
               </w:rPr>
             </w:pPr>
             <w:r>
               <w:rPr>
-                <w:rFonts w:ascii="Calibri" w:hAnsi="Calibri"/>
+                <w:rFonts w:asciiTheme="majorHAnsi" w:hAnsiTheme="majorHAnsi"/>
                 <w:sz w:val="20"/>
               </w:rPr>
               <w:t>Andrew, James</w:t>
@@ -1193,19 +1197,100 @@
               </w:numPr>
               <w:ind w:left="342"/>
               <w:rPr>
-                <w:rFonts w:ascii="Calibri" w:hAnsi="Calibri"/>
+                <w:rFonts w:asciiTheme="majorHAnsi" w:hAnsiTheme="majorHAnsi"/>
                 <w:sz w:val="20"/>
               </w:rPr>
             </w:pPr>
             <w:r>
               <w:rPr>
-                <w:rFonts w:ascii="Calibri" w:hAnsi="Calibri"/>
+                <w:rFonts w:asciiTheme="majorHAnsi" w:hAnsiTheme="majorHAnsi"/>
                 <w:sz w:val="20"/>
               </w:rPr>
               <w:t>First revision</w:t>
+            </w:r>
+          </w:p>
+        </w:tc>
+      </w:tr>
+      <w:tr>
+        <w:tc>
+          <w:tcPr>
+            <w:tcW w:w="1278" w:type="dxa"/>
+          </w:tcPr>
+          <w:p>
+            <w:pPr>
+              <w:rPr>
+                <w:rFonts w:asciiTheme="majorHAnsi" w:hAnsiTheme="majorHAnsi"/>
+                <w:b/>
+                <w:bCs/>
+                <w:sz w:val="20"/>
+              </w:rPr>
+            </w:pPr>
+            <w:r>
+              <w:rPr>
+                <w:rFonts w:asciiTheme="majorHAnsi" w:hAnsiTheme="majorHAnsi"/>
+                <w:b/>
+                <w:bCs/>
+                <w:sz w:val="20"/>
+              </w:rPr>
+              <w:t>9/19</w:t>
             </w:r>
             <w:bookmarkStart w:id="0" w:name="_GoBack"/>
             <w:bookmarkEnd w:id="0"/>
+            <w:r>
+              <w:rPr>
+                <w:rFonts w:asciiTheme="majorHAnsi" w:hAnsiTheme="majorHAnsi"/>
+                <w:b/>
+                <w:bCs/>
+                <w:sz w:val="20"/>
+              </w:rPr>
+              <w:t>/2011</w:t>
+            </w:r>
+          </w:p>
+        </w:tc>
+        <w:tc>
+          <w:tcPr>
+            <w:tcW w:w="1980" w:type="dxa"/>
+          </w:tcPr>
+          <w:p>
+            <w:pPr>
+              <w:rPr>
+                <w:rFonts w:asciiTheme="majorHAnsi" w:hAnsiTheme="majorHAnsi"/>
+                <w:sz w:val="20"/>
+              </w:rPr>
+            </w:pPr>
+            <w:r>
+              <w:rPr>
+                <w:rFonts w:asciiTheme="majorHAnsi" w:hAnsiTheme="majorHAnsi"/>
+                <w:sz w:val="20"/>
+              </w:rPr>
+              <w:t>Andrew, James</w:t>
+            </w:r>
+          </w:p>
+        </w:tc>
+        <w:tc>
+          <w:tcPr>
+            <w:tcW w:w="6318" w:type="dxa"/>
+          </w:tcPr>
+          <w:p>
+            <w:pPr>
+              <w:pStyle w:val="ListParagraph"/>
+              <w:numPr>
+                <w:ilvl w:val="0"/>
+                <w:numId w:val="1"/>
+              </w:numPr>
+              <w:ind w:left="342"/>
+              <w:rPr>
+                <w:rFonts w:asciiTheme="majorHAnsi" w:hAnsiTheme="majorHAnsi"/>
+                <w:sz w:val="20"/>
+              </w:rPr>
+            </w:pPr>
+            <w:r>
+              <w:rPr>
+                <w:rFonts w:asciiTheme="majorHAnsi" w:hAnsiTheme="majorHAnsi"/>
+                <w:sz w:val="20"/>
+              </w:rPr>
+              <w:t>Iteration 1</w:t>
+            </w:r>
           </w:p>
         </w:tc>
       </w:tr>
@@ -1213,7 +1298,7 @@
     <w:p>
       <w:pPr>
         <w:rPr>
-          <w:rFonts w:ascii="Calibri" w:hAnsi="Calibri"/>
+          <w:rFonts w:asciiTheme="majorHAnsi" w:hAnsiTheme="majorHAnsi"/>
           <w:b/>
           <w:sz w:val="20"/>
         </w:rPr>
@@ -1234,7 +1319,7 @@
   <w:abstractNum w:abstractNumId="0">
     <w:nsid w:val="FFFFFF1D"/>
     <w:multiLevelType w:val="multilevel"/>
-    <w:tmpl w:val="0F88355E"/>
+    <w:tmpl w:val="83D063FC"/>
     <w:lvl w:ilvl="0">
       <w:start w:val="1"/>
       <w:numFmt w:val="bullet"/>
@@ -1743,7 +1828,6 @@
   <w:style w:type="character" w:default="1" w:styleId="DefaultParagraphFont">
     <w:name w:val="Default Paragraph Font"/>
     <w:uiPriority w:val="1"/>
-    <w:semiHidden/>
     <w:unhideWhenUsed/>
   </w:style>
   <w:style w:type="table" w:default="1" w:styleId="TableNormal">
@@ -2194,7 +2278,6 @@
   <w:style w:type="character" w:default="1" w:styleId="DefaultParagraphFont">
     <w:name w:val="Default Paragraph Font"/>
     <w:uiPriority w:val="1"/>
-    <w:semiHidden/>
     <w:unhideWhenUsed/>
   </w:style>
   <w:style w:type="table" w:default="1" w:styleId="TableNormal">

</xml_diff>